<commit_message>
added tests for the regression models
</commit_message>
<xml_diff>
--- a/output/tables/interaction_model_detailed/interaction_model_detailed.docx
+++ b/output/tables/interaction_model_detailed/interaction_model_detailed.docx
@@ -1287,6 +1287,29 @@
                 <w:sz w:val="20"/>
               </w:rPr>
               <w:t xml:space="default">Reference group: Uninfected controls</w:t>
+            </w:r>
+          </w:p>
+        </w:tc>
+      </w:tr>
+      <w:tr>
+        <w:trPr>
+          <w:cantSplit/>
+        </w:trPr>
+        <w:tc>
+          <w:tcPr>
+            <w:gridSpan w:val="2"/>
+          </w:tcPr>
+          <w:p>
+            <w:pPr>
+              <w:spacing w:before="0" w:after="60"/>
+              <w:keepNext/>
+            </w:pPr>
+            <w:r>
+              <w:rPr>
+                <w:rFonts w:ascii="Calibri" w:hAnsi="Calibri"/>
+                <w:sz w:val="20"/>
+              </w:rPr>
+              <w:t xml:space="default">Model assumptions verified (Supplementary Table SX)</w:t>
             </w:r>
           </w:p>
         </w:tc>

</xml_diff>

<commit_message>
updated disease trajectories with actual data
</commit_message>
<xml_diff>
--- a/output/tables/interaction_model_detailed/interaction_model_detailed.docx
+++ b/output/tables/interaction_model_detailed/interaction_model_detailed.docx
@@ -1320,7 +1320,11 @@
         <w:pStyle w:val="FirstParagraph"/>
       </w:pPr>
     </w:p>
-    <w:sectPr/>
+    <w:sectPr>
+      <w:footnotePr>
+        <w:numRestart w:val="eachSect"/>
+      </w:footnotePr>
+    </w:sectPr>
   </w:body>
 </w:document>
 </file>
@@ -1492,8 +1496,6 @@
     </w:pPr>
     <w:rPr>
       <w:rFonts w:asciiTheme="majorHAnsi" w:cstheme="majorBidi" w:eastAsiaTheme="majorEastAsia" w:hAnsiTheme="majorHAnsi"/>
-      <w:spacing w:val="-10"/>
-      <w:kern w:val="28"/>
       <w:sz w:val="56"/>
       <w:szCs w:val="56"/>
     </w:rPr>
@@ -1506,8 +1508,6 @@
     <w:rsid w:val="00A10FD9"/>
     <w:rPr>
       <w:rFonts w:asciiTheme="majorHAnsi" w:cstheme="majorBidi" w:eastAsiaTheme="majorEastAsia" w:hAnsiTheme="majorHAnsi"/>
-      <w:spacing w:val="-10"/>
-      <w:kern w:val="28"/>
       <w:sz w:val="56"/>
       <w:szCs w:val="56"/>
     </w:rPr>
@@ -1548,23 +1548,31 @@
   </w:style>
   <w:style w:customStyle="1" w:styleId="Author" w:type="paragraph">
     <w:name w:val="Author"/>
+    <w:basedOn w:val="Title"/>
     <w:next w:val="BodyText"/>
     <w:qFormat/>
     <w:pPr>
       <w:keepNext/>
       <w:keepLines/>
-      <w:jc w:val="center"/>
     </w:pPr>
+    <w:rPr>
+      <w:sz w:val="24"/>
+      <w:szCs w:val="24"/>
+    </w:rPr>
   </w:style>
   <w:style w:styleId="Date" w:type="paragraph">
     <w:name w:val="Date"/>
+    <w:basedOn w:val="Title"/>
     <w:next w:val="BodyText"/>
     <w:qFormat/>
     <w:pPr>
       <w:keepNext/>
       <w:keepLines/>
-      <w:jc w:val="center"/>
     </w:pPr>
+    <w:rPr>
+      <w:sz w:val="24"/>
+      <w:szCs w:val="24"/>
+    </w:rPr>
   </w:style>
   <w:style w:customStyle="1" w:styleId="AbstractTitle" w:type="paragraph">
     <w:name w:val="Abstract Title"/>

</xml_diff>